<commit_message>
10_06 edit after calss,10_08 pre_class questions
</commit_message>
<xml_diff>
--- a/2015-10-06/preclass_10_06.docx
+++ b/2015-10-06/preclass_10_06.docx
@@ -226,7 +226,7 @@
     </w:p>
     <w:tbl>
       <w:tblPr>
-        <w:tblW w:w="4460" w:type="dxa"/>
+        <w:tblW w:w="5940" w:type="dxa"/>
         <w:tblInd w:w="93" w:type="dxa"/>
         <w:tblBorders>
           <w:top w:val="single" w:sz="4" w:space="0" w:color="auto"/>
@@ -242,6 +242,7 @@
         <w:gridCol w:w="1080"/>
         <w:gridCol w:w="1900"/>
         <w:gridCol w:w="1480"/>
+        <w:gridCol w:w="1480"/>
       </w:tblGrid>
       <w:tr>
         <w:trPr>
@@ -293,6 +294,16 @@
             </w:pPr>
             <w:r>
               <w:rPr>
+                <w:rFonts w:eastAsia="宋体" w:cs="Times New Roman" w:hint="eastAsia"/>
+                <w:color w:val="000000"/>
+                <w:kern w:val="0"/>
+                <w:sz w:val="22"/>
+                <w:szCs w:val="22"/>
+              </w:rPr>
+              <w:t>2</w:t>
+            </w:r>
+            <w:r>
+              <w:rPr>
                 <w:rFonts w:eastAsia="宋体" w:cs="Times New Roman"/>
                 <w:color w:val="000000"/>
                 <w:kern w:val="0"/>
@@ -326,6 +337,16 @@
             </w:pPr>
             <w:r>
               <w:rPr>
+                <w:rFonts w:eastAsia="宋体" w:cs="Times New Roman" w:hint="eastAsia"/>
+                <w:color w:val="000000"/>
+                <w:kern w:val="0"/>
+                <w:sz w:val="22"/>
+                <w:szCs w:val="22"/>
+              </w:rPr>
+              <w:t>2</w:t>
+            </w:r>
+            <w:r>
+              <w:rPr>
                 <w:rFonts w:eastAsia="宋体" w:cs="Times New Roman"/>
                 <w:color w:val="000000"/>
                 <w:kern w:val="0"/>
@@ -333,6 +354,35 @@
                 <w:szCs w:val="22"/>
               </w:rPr>
               <w:t>core</w:t>
+            </w:r>
+          </w:p>
+        </w:tc>
+        <w:tc>
+          <w:tcPr>
+            <w:tcW w:w="1480" w:type="dxa"/>
+          </w:tcPr>
+          <w:p>
+            <w:pPr>
+              <w:widowControl/>
+              <w:spacing w:line="240" w:lineRule="auto"/>
+              <w:jc w:val="left"/>
+              <w:rPr>
+                <w:rFonts w:eastAsia="宋体" w:cs="Times New Roman"/>
+                <w:color w:val="000000"/>
+                <w:kern w:val="0"/>
+                <w:sz w:val="22"/>
+                <w:szCs w:val="22"/>
+              </w:rPr>
+            </w:pPr>
+            <w:r>
+              <w:rPr>
+                <w:rFonts w:eastAsia="宋体" w:cs="Times New Roman" w:hint="eastAsia"/>
+                <w:color w:val="000000"/>
+                <w:kern w:val="0"/>
+                <w:sz w:val="22"/>
+                <w:szCs w:val="22"/>
+              </w:rPr>
+              <w:t>2node</w:t>
             </w:r>
           </w:p>
         </w:tc>
@@ -440,6 +490,32 @@
             </w:r>
           </w:p>
         </w:tc>
+        <w:tc>
+          <w:tcPr>
+            <w:tcW w:w="1480" w:type="dxa"/>
+            <w:vAlign w:val="center"/>
+          </w:tcPr>
+          <w:p>
+            <w:pPr>
+              <w:jc w:val="right"/>
+              <w:rPr>
+                <w:rFonts w:ascii="宋体" w:eastAsia="宋体" w:hAnsi="宋体" w:cs="宋体"/>
+                <w:color w:val="000000"/>
+                <w:sz w:val="22"/>
+                <w:szCs w:val="22"/>
+              </w:rPr>
+            </w:pPr>
+            <w:r>
+              <w:rPr>
+                <w:rFonts w:hint="eastAsia"/>
+                <w:color w:val="000000"/>
+                <w:sz w:val="22"/>
+                <w:szCs w:val="22"/>
+              </w:rPr>
+              <w:t>7.01E-07</w:t>
+            </w:r>
+          </w:p>
+        </w:tc>
       </w:tr>
       <w:tr>
         <w:trPr>
@@ -544,6 +620,32 @@
             </w:r>
           </w:p>
         </w:tc>
+        <w:tc>
+          <w:tcPr>
+            <w:tcW w:w="1480" w:type="dxa"/>
+            <w:vAlign w:val="center"/>
+          </w:tcPr>
+          <w:p>
+            <w:pPr>
+              <w:jc w:val="right"/>
+              <w:rPr>
+                <w:rFonts w:ascii="宋体" w:eastAsia="宋体" w:hAnsi="宋体" w:cs="宋体"/>
+                <w:color w:val="000000"/>
+                <w:sz w:val="22"/>
+                <w:szCs w:val="22"/>
+              </w:rPr>
+            </w:pPr>
+            <w:r>
+              <w:rPr>
+                <w:rFonts w:hint="eastAsia"/>
+                <w:color w:val="000000"/>
+                <w:sz w:val="22"/>
+                <w:szCs w:val="22"/>
+              </w:rPr>
+              <w:t>1.19E-06</w:t>
+            </w:r>
+          </w:p>
+        </w:tc>
       </w:tr>
       <w:tr>
         <w:trPr>
@@ -648,6 +750,32 @@
             </w:r>
           </w:p>
         </w:tc>
+        <w:tc>
+          <w:tcPr>
+            <w:tcW w:w="1480" w:type="dxa"/>
+            <w:vAlign w:val="center"/>
+          </w:tcPr>
+          <w:p>
+            <w:pPr>
+              <w:jc w:val="right"/>
+              <w:rPr>
+                <w:rFonts w:ascii="宋体" w:eastAsia="宋体" w:hAnsi="宋体" w:cs="宋体"/>
+                <w:color w:val="000000"/>
+                <w:sz w:val="22"/>
+                <w:szCs w:val="22"/>
+              </w:rPr>
+            </w:pPr>
+            <w:r>
+              <w:rPr>
+                <w:rFonts w:hint="eastAsia"/>
+                <w:color w:val="000000"/>
+                <w:sz w:val="22"/>
+                <w:szCs w:val="22"/>
+              </w:rPr>
+              <w:t>1.48E-06</w:t>
+            </w:r>
+          </w:p>
+        </w:tc>
       </w:tr>
       <w:tr>
         <w:trPr>
@@ -752,6 +880,32 @@
             </w:r>
           </w:p>
         </w:tc>
+        <w:tc>
+          <w:tcPr>
+            <w:tcW w:w="1480" w:type="dxa"/>
+            <w:vAlign w:val="center"/>
+          </w:tcPr>
+          <w:p>
+            <w:pPr>
+              <w:jc w:val="right"/>
+              <w:rPr>
+                <w:rFonts w:ascii="宋体" w:eastAsia="宋体" w:hAnsi="宋体" w:cs="宋体"/>
+                <w:color w:val="000000"/>
+                <w:sz w:val="22"/>
+                <w:szCs w:val="22"/>
+              </w:rPr>
+            </w:pPr>
+            <w:r>
+              <w:rPr>
+                <w:rFonts w:hint="eastAsia"/>
+                <w:color w:val="000000"/>
+                <w:sz w:val="22"/>
+                <w:szCs w:val="22"/>
+              </w:rPr>
+              <w:t>1.82E-06</w:t>
+            </w:r>
+          </w:p>
+        </w:tc>
       </w:tr>
       <w:tr>
         <w:trPr>
@@ -856,6 +1010,32 @@
             </w:r>
           </w:p>
         </w:tc>
+        <w:tc>
+          <w:tcPr>
+            <w:tcW w:w="1480" w:type="dxa"/>
+            <w:vAlign w:val="center"/>
+          </w:tcPr>
+          <w:p>
+            <w:pPr>
+              <w:jc w:val="right"/>
+              <w:rPr>
+                <w:rFonts w:ascii="宋体" w:eastAsia="宋体" w:hAnsi="宋体" w:cs="宋体"/>
+                <w:color w:val="000000"/>
+                <w:sz w:val="22"/>
+                <w:szCs w:val="22"/>
+              </w:rPr>
+            </w:pPr>
+            <w:r>
+              <w:rPr>
+                <w:rFonts w:hint="eastAsia"/>
+                <w:color w:val="000000"/>
+                <w:sz w:val="22"/>
+                <w:szCs w:val="22"/>
+              </w:rPr>
+              <w:t>2.18E-06</w:t>
+            </w:r>
+          </w:p>
+        </w:tc>
       </w:tr>
       <w:tr>
         <w:trPr>
@@ -960,6 +1140,32 @@
             </w:r>
           </w:p>
         </w:tc>
+        <w:tc>
+          <w:tcPr>
+            <w:tcW w:w="1480" w:type="dxa"/>
+            <w:vAlign w:val="center"/>
+          </w:tcPr>
+          <w:p>
+            <w:pPr>
+              <w:jc w:val="right"/>
+              <w:rPr>
+                <w:rFonts w:ascii="宋体" w:eastAsia="宋体" w:hAnsi="宋体" w:cs="宋体"/>
+                <w:color w:val="000000"/>
+                <w:sz w:val="22"/>
+                <w:szCs w:val="22"/>
+              </w:rPr>
+            </w:pPr>
+            <w:r>
+              <w:rPr>
+                <w:rFonts w:hint="eastAsia"/>
+                <w:color w:val="000000"/>
+                <w:sz w:val="22"/>
+                <w:szCs w:val="22"/>
+              </w:rPr>
+              <w:t>2.53E-06</w:t>
+            </w:r>
+          </w:p>
+        </w:tc>
       </w:tr>
       <w:tr>
         <w:trPr>
@@ -1064,6 +1270,32 @@
             </w:r>
           </w:p>
         </w:tc>
+        <w:tc>
+          <w:tcPr>
+            <w:tcW w:w="1480" w:type="dxa"/>
+            <w:vAlign w:val="center"/>
+          </w:tcPr>
+          <w:p>
+            <w:pPr>
+              <w:jc w:val="right"/>
+              <w:rPr>
+                <w:rFonts w:ascii="宋体" w:eastAsia="宋体" w:hAnsi="宋体" w:cs="宋体"/>
+                <w:color w:val="000000"/>
+                <w:sz w:val="22"/>
+                <w:szCs w:val="22"/>
+              </w:rPr>
+            </w:pPr>
+            <w:r>
+              <w:rPr>
+                <w:rFonts w:hint="eastAsia"/>
+                <w:color w:val="000000"/>
+                <w:sz w:val="22"/>
+                <w:szCs w:val="22"/>
+              </w:rPr>
+              <w:t>2.87E-06</w:t>
+            </w:r>
+          </w:p>
+        </w:tc>
       </w:tr>
       <w:tr>
         <w:trPr>
@@ -1168,6 +1400,32 @@
             </w:r>
           </w:p>
         </w:tc>
+        <w:tc>
+          <w:tcPr>
+            <w:tcW w:w="1480" w:type="dxa"/>
+            <w:vAlign w:val="center"/>
+          </w:tcPr>
+          <w:p>
+            <w:pPr>
+              <w:jc w:val="right"/>
+              <w:rPr>
+                <w:rFonts w:ascii="宋体" w:eastAsia="宋体" w:hAnsi="宋体" w:cs="宋体"/>
+                <w:color w:val="000000"/>
+                <w:sz w:val="22"/>
+                <w:szCs w:val="22"/>
+              </w:rPr>
+            </w:pPr>
+            <w:r>
+              <w:rPr>
+                <w:rFonts w:hint="eastAsia"/>
+                <w:color w:val="000000"/>
+                <w:sz w:val="22"/>
+                <w:szCs w:val="22"/>
+              </w:rPr>
+              <w:t>3.21E-06</w:t>
+            </w:r>
+          </w:p>
+        </w:tc>
       </w:tr>
       <w:tr>
         <w:trPr>
@@ -1272,6 +1530,32 @@
             </w:r>
           </w:p>
         </w:tc>
+        <w:tc>
+          <w:tcPr>
+            <w:tcW w:w="1480" w:type="dxa"/>
+            <w:vAlign w:val="center"/>
+          </w:tcPr>
+          <w:p>
+            <w:pPr>
+              <w:jc w:val="right"/>
+              <w:rPr>
+                <w:rFonts w:ascii="宋体" w:eastAsia="宋体" w:hAnsi="宋体" w:cs="宋体"/>
+                <w:color w:val="000000"/>
+                <w:sz w:val="22"/>
+                <w:szCs w:val="22"/>
+              </w:rPr>
+            </w:pPr>
+            <w:r>
+              <w:rPr>
+                <w:rFonts w:hint="eastAsia"/>
+                <w:color w:val="000000"/>
+                <w:sz w:val="22"/>
+                <w:szCs w:val="22"/>
+              </w:rPr>
+              <w:t>3.60E-06</w:t>
+            </w:r>
+          </w:p>
+        </w:tc>
       </w:tr>
       <w:tr>
         <w:trPr>
@@ -1376,6 +1660,32 @@
             </w:r>
           </w:p>
         </w:tc>
+        <w:tc>
+          <w:tcPr>
+            <w:tcW w:w="1480" w:type="dxa"/>
+            <w:vAlign w:val="center"/>
+          </w:tcPr>
+          <w:p>
+            <w:pPr>
+              <w:jc w:val="right"/>
+              <w:rPr>
+                <w:rFonts w:ascii="宋体" w:eastAsia="宋体" w:hAnsi="宋体" w:cs="宋体"/>
+                <w:color w:val="000000"/>
+                <w:sz w:val="22"/>
+                <w:szCs w:val="22"/>
+              </w:rPr>
+            </w:pPr>
+            <w:r>
+              <w:rPr>
+                <w:rFonts w:hint="eastAsia"/>
+                <w:color w:val="000000"/>
+                <w:sz w:val="22"/>
+                <w:szCs w:val="22"/>
+              </w:rPr>
+              <w:t>3.92E-06</w:t>
+            </w:r>
+          </w:p>
+        </w:tc>
       </w:tr>
       <w:tr>
         <w:trPr>
@@ -1480,6 +1790,32 @@
             </w:r>
           </w:p>
         </w:tc>
+        <w:tc>
+          <w:tcPr>
+            <w:tcW w:w="1480" w:type="dxa"/>
+            <w:vAlign w:val="center"/>
+          </w:tcPr>
+          <w:p>
+            <w:pPr>
+              <w:jc w:val="right"/>
+              <w:rPr>
+                <w:rFonts w:ascii="宋体" w:eastAsia="宋体" w:hAnsi="宋体" w:cs="宋体"/>
+                <w:color w:val="000000"/>
+                <w:sz w:val="22"/>
+                <w:szCs w:val="22"/>
+              </w:rPr>
+            </w:pPr>
+            <w:r>
+              <w:rPr>
+                <w:rFonts w:hint="eastAsia"/>
+                <w:color w:val="000000"/>
+                <w:sz w:val="22"/>
+                <w:szCs w:val="22"/>
+              </w:rPr>
+              <w:t>4.31E-06</w:t>
+            </w:r>
+          </w:p>
+        </w:tc>
       </w:tr>
       <w:tr>
         <w:trPr>
@@ -1514,6 +1850,7 @@
                 <w:sz w:val="22"/>
                 <w:szCs w:val="22"/>
               </w:rPr>
+              <w:lastRenderedPageBreak/>
               <w:t>11001</w:t>
             </w:r>
           </w:p>
@@ -1581,6 +1918,32 @@
                 <w:szCs w:val="22"/>
               </w:rPr>
               <w:t>1.33E-06</w:t>
+            </w:r>
+          </w:p>
+        </w:tc>
+        <w:tc>
+          <w:tcPr>
+            <w:tcW w:w="1480" w:type="dxa"/>
+            <w:vAlign w:val="center"/>
+          </w:tcPr>
+          <w:p>
+            <w:pPr>
+              <w:jc w:val="right"/>
+              <w:rPr>
+                <w:rFonts w:ascii="宋体" w:eastAsia="宋体" w:hAnsi="宋体" w:cs="宋体"/>
+                <w:color w:val="000000"/>
+                <w:sz w:val="22"/>
+                <w:szCs w:val="22"/>
+              </w:rPr>
+            </w:pPr>
+            <w:r>
+              <w:rPr>
+                <w:rFonts w:hint="eastAsia"/>
+                <w:color w:val="000000"/>
+                <w:sz w:val="22"/>
+                <w:szCs w:val="22"/>
+              </w:rPr>
+              <w:t>4.63E-06</w:t>
             </w:r>
           </w:p>
         </w:tc>
@@ -1688,6 +2051,32 @@
             </w:r>
           </w:p>
         </w:tc>
+        <w:tc>
+          <w:tcPr>
+            <w:tcW w:w="1480" w:type="dxa"/>
+            <w:vAlign w:val="center"/>
+          </w:tcPr>
+          <w:p>
+            <w:pPr>
+              <w:jc w:val="right"/>
+              <w:rPr>
+                <w:rFonts w:ascii="宋体" w:eastAsia="宋体" w:hAnsi="宋体" w:cs="宋体"/>
+                <w:color w:val="000000"/>
+                <w:sz w:val="22"/>
+                <w:szCs w:val="22"/>
+              </w:rPr>
+            </w:pPr>
+            <w:r>
+              <w:rPr>
+                <w:rFonts w:hint="eastAsia"/>
+                <w:color w:val="000000"/>
+                <w:sz w:val="22"/>
+                <w:szCs w:val="22"/>
+              </w:rPr>
+              <w:t>5.00E-06</w:t>
+            </w:r>
+          </w:p>
+        </w:tc>
       </w:tr>
       <w:tr>
         <w:trPr>
@@ -1792,6 +2181,32 @@
             </w:r>
           </w:p>
         </w:tc>
+        <w:tc>
+          <w:tcPr>
+            <w:tcW w:w="1480" w:type="dxa"/>
+            <w:vAlign w:val="center"/>
+          </w:tcPr>
+          <w:p>
+            <w:pPr>
+              <w:jc w:val="right"/>
+              <w:rPr>
+                <w:rFonts w:ascii="宋体" w:eastAsia="宋体" w:hAnsi="宋体" w:cs="宋体"/>
+                <w:color w:val="000000"/>
+                <w:sz w:val="22"/>
+                <w:szCs w:val="22"/>
+              </w:rPr>
+            </w:pPr>
+            <w:r>
+              <w:rPr>
+                <w:rFonts w:hint="eastAsia"/>
+                <w:color w:val="000000"/>
+                <w:sz w:val="22"/>
+                <w:szCs w:val="22"/>
+              </w:rPr>
+              <w:t>5.33E-06</w:t>
+            </w:r>
+          </w:p>
+        </w:tc>
       </w:tr>
       <w:tr>
         <w:trPr>
@@ -1896,6 +2311,32 @@
             </w:r>
           </w:p>
         </w:tc>
+        <w:tc>
+          <w:tcPr>
+            <w:tcW w:w="1480" w:type="dxa"/>
+            <w:vAlign w:val="center"/>
+          </w:tcPr>
+          <w:p>
+            <w:pPr>
+              <w:jc w:val="right"/>
+              <w:rPr>
+                <w:rFonts w:ascii="宋体" w:eastAsia="宋体" w:hAnsi="宋体" w:cs="宋体"/>
+                <w:color w:val="000000"/>
+                <w:sz w:val="22"/>
+                <w:szCs w:val="22"/>
+              </w:rPr>
+            </w:pPr>
+            <w:r>
+              <w:rPr>
+                <w:rFonts w:hint="eastAsia"/>
+                <w:color w:val="000000"/>
+                <w:sz w:val="22"/>
+                <w:szCs w:val="22"/>
+              </w:rPr>
+              <w:t>5.69E-06</w:t>
+            </w:r>
+          </w:p>
+        </w:tc>
       </w:tr>
       <w:tr>
         <w:trPr>
@@ -2000,6 +2441,32 @@
             </w:r>
           </w:p>
         </w:tc>
+        <w:tc>
+          <w:tcPr>
+            <w:tcW w:w="1480" w:type="dxa"/>
+            <w:vAlign w:val="center"/>
+          </w:tcPr>
+          <w:p>
+            <w:pPr>
+              <w:jc w:val="right"/>
+              <w:rPr>
+                <w:rFonts w:ascii="宋体" w:eastAsia="宋体" w:hAnsi="宋体" w:cs="宋体"/>
+                <w:color w:val="000000"/>
+                <w:sz w:val="22"/>
+                <w:szCs w:val="22"/>
+              </w:rPr>
+            </w:pPr>
+            <w:r>
+              <w:rPr>
+                <w:rFonts w:hint="eastAsia"/>
+                <w:color w:val="000000"/>
+                <w:sz w:val="22"/>
+                <w:szCs w:val="22"/>
+              </w:rPr>
+              <w:t>6.03E-06</w:t>
+            </w:r>
+          </w:p>
+        </w:tc>
       </w:tr>
       <w:tr>
         <w:trPr>
@@ -2101,6 +2568,32 @@
                 <w:szCs w:val="22"/>
               </w:rPr>
               <w:t>1.83E-06</w:t>
+            </w:r>
+          </w:p>
+        </w:tc>
+        <w:tc>
+          <w:tcPr>
+            <w:tcW w:w="1480" w:type="dxa"/>
+            <w:vAlign w:val="center"/>
+          </w:tcPr>
+          <w:p>
+            <w:pPr>
+              <w:jc w:val="right"/>
+              <w:rPr>
+                <w:rFonts w:ascii="宋体" w:eastAsia="宋体" w:hAnsi="宋体" w:cs="宋体"/>
+                <w:color w:val="000000"/>
+                <w:sz w:val="22"/>
+                <w:szCs w:val="22"/>
+              </w:rPr>
+            </w:pPr>
+            <w:r>
+              <w:rPr>
+                <w:rFonts w:hint="eastAsia"/>
+                <w:color w:val="000000"/>
+                <w:sz w:val="22"/>
+                <w:szCs w:val="22"/>
+              </w:rPr>
+              <w:t>6.40E-06</w:t>
             </w:r>
           </w:p>
         </w:tc>

</xml_diff>